<commit_message>
Added References to Draft 3
</commit_message>
<xml_diff>
--- a/Topic Proposal/Topic Proposal [Draft2 - w edits].docx
+++ b/Topic Proposal/Topic Proposal [Draft2 - w edits].docx
@@ -1699,28 +1699,19 @@
           <w:delText>to help</w:delText>
         </w:r>
       </w:del>
-      <w:del w:id="55" w:author="Conway, Kiera - DSU Student" w:date="2023-02-22T18:09:00Z">
+      <w:r>
+        <w:rPr>
+          <w:rFonts w:ascii="Times New Roman" w:eastAsiaTheme="minorEastAsia" w:hAnsi="Times New Roman" w:cs="Times New Roman"/>
+          <w:iCs/>
+        </w:rPr>
+        <w:t xml:space="preserve"> work towards minimizing </w:t>
+      </w:r>
+      <w:ins w:id="55" w:author="Conway, Kiera - DSU Student" w:date="2023-02-22T18:08:00Z">
         <w:r>
           <w:rPr>
             <w:rFonts w:ascii="Times New Roman" w:eastAsiaTheme="minorEastAsia" w:hAnsi="Times New Roman" w:cs="Times New Roman"/>
             <w:iCs/>
           </w:rPr>
-          <w:delText xml:space="preserve"> </w:delText>
-        </w:r>
-      </w:del>
-      <w:r>
-        <w:rPr>
-          <w:rFonts w:ascii="Times New Roman" w:eastAsiaTheme="minorEastAsia" w:hAnsi="Times New Roman" w:cs="Times New Roman"/>
-          <w:iCs/>
-        </w:rPr>
-        <w:t xml:space="preserve">work towards minimizing </w:t>
-      </w:r>
-      <w:ins w:id="56" w:author="Conway, Kiera - DSU Student" w:date="2023-02-22T18:08:00Z">
-        <w:r>
-          <w:rPr>
-            <w:rFonts w:ascii="Times New Roman" w:eastAsiaTheme="minorEastAsia" w:hAnsi="Times New Roman" w:cs="Times New Roman"/>
-            <w:iCs/>
-          </w:rPr>
           <w:t xml:space="preserve">SMS </w:t>
         </w:r>
       </w:ins>
@@ -1745,7 +1736,7 @@
         </w:rPr>
         <w:t xml:space="preserve"> </w:t>
       </w:r>
-      <w:del w:id="57" w:author="Conway, Kiera - DSU Student" w:date="2023-02-22T18:09:00Z">
+      <w:del w:id="56" w:author="Conway, Kiera - DSU Student" w:date="2023-02-22T18:09:00Z">
         <w:r>
           <w:rPr>
             <w:rFonts w:ascii="Times New Roman" w:eastAsiaTheme="minorEastAsia" w:hAnsi="Times New Roman" w:cs="Times New Roman"/>

</xml_diff>